<commit_message>
Atualizando Tópicos 2, 3 e 4 no processo de VER-VAL
</commit_message>
<xml_diff>
--- a/Artefatos de Documentação/Processo Aplicado/EveRemind/6-Verificacao e Validacao/[Parcial]VER-VAL-Verificação e Validação.docx
+++ b/Artefatos de Documentação/Processo Aplicado/EveRemind/6-Verificacao e Validacao/[Parcial]VER-VAL-Verificação e Validação.docx
@@ -111,37 +111,7 @@
           <w:rFonts w:ascii="Arial" w:eastAsia="Arial" w:hAnsi="Arial" w:cs="Arial"/>
         </w:rPr>
         <w:tab/>
-        <w:t>O processo de validação de s</w:t>
-      </w:r>
-      <w:r>
-        <w:rPr>
-          <w:rFonts w:ascii="Arial" w:eastAsia="Arial" w:hAnsi="Arial" w:cs="Arial"/>
-        </w:rPr>
-        <w:t>oftware tem como propósito confirmar que o produto ou o componente do produto atenderá a seu uso pretendido, garantindo que atenda às necessidades dos usuários</w:t>
-      </w:r>
-      <w:r>
-        <w:rPr>
-          <w:rFonts w:ascii="Arial" w:eastAsia="Arial" w:hAnsi="Arial" w:cs="Arial"/>
-        </w:rPr>
-        <w:t>.</w:t>
-      </w:r>
-      <w:r>
-        <w:rPr>
-          <w:rFonts w:ascii="Arial" w:eastAsia="Arial" w:hAnsi="Arial" w:cs="Arial"/>
-        </w:rPr>
-        <w:t xml:space="preserve"> </w:t>
-      </w:r>
-      <w:r>
-        <w:rPr>
-          <w:rFonts w:ascii="Arial" w:eastAsia="Arial" w:hAnsi="Arial" w:cs="Arial"/>
-        </w:rPr>
-        <w:t xml:space="preserve">O processo de verificação tem o propósito de </w:t>
-      </w:r>
-      <w:r>
-        <w:rPr>
-          <w:rFonts w:ascii="Arial" w:eastAsia="Arial" w:hAnsi="Arial" w:cs="Arial"/>
-        </w:rPr>
-        <w:t>confirmar que cada serviço e/ou produto de trabalho do processo ou projeto atende apropriadamente os requisitos especificados quando este é colocado no ambiente para o qual foi desenvolvido.</w:t>
+        <w:t>O processo de validação de software tem como propósito confirmar que o produto ou o componente do produto atenderá a seu uso pretendido, garantindo que atenda às necessidades dos usuários. O processo de verificação tem o propósito de confirmar que cada serviço e/ou produto de trabalho do processo ou projeto atende apropriadamente os requisitos especificados quando este é colocado no ambiente para o qual foi desenvolvido.</w:t>
       </w:r>
     </w:p>
     <w:p>
@@ -172,6 +142,8 @@
           <w:rFonts w:ascii="Arial" w:hAnsi="Arial" w:cs="Arial"/>
         </w:rPr>
       </w:pPr>
+      <w:bookmarkStart w:id="0" w:name="_GoBack"/>
+      <w:bookmarkEnd w:id="0"/>
     </w:p>
     <w:p>
       <w:pPr>
@@ -201,35 +173,43 @@
     </w:p>
     <w:p>
       <w:pPr>
-        <w:pStyle w:val="Ttulo2"/>
-        <w:rPr>
-          <w:rStyle w:val="Forte"/>
-          <w:rFonts w:ascii="Arial" w:hAnsi="Arial" w:cs="Arial"/>
-          <w:color w:val="auto"/>
-          <w:sz w:val="28"/>
-          <w:szCs w:val="28"/>
+        <w:rPr>
+          <w:rFonts w:ascii="Arial" w:hAnsi="Arial" w:cs="Arial"/>
+        </w:rPr>
+      </w:pPr>
+    </w:p>
+    <w:p>
+      <w:pPr>
+        <w:rPr>
+          <w:rFonts w:ascii="Arial" w:hAnsi="Arial" w:cs="Arial"/>
         </w:rPr>
       </w:pPr>
       <w:r>
         <w:rPr>
-          <w:rStyle w:val="Forte"/>
-          <w:rFonts w:ascii="Arial" w:hAnsi="Arial" w:cs="Arial"/>
-          <w:color w:val="auto"/>
-          <w:sz w:val="32"/>
-          <w:szCs w:val="32"/>
+          <w:rFonts w:ascii="Arial" w:hAnsi="Arial" w:cs="Arial"/>
         </w:rPr>
         <w:tab/>
+        <w:t xml:space="preserve">Baseline – </w:t>
       </w:r>
       <w:r>
         <w:rPr>
-          <w:rStyle w:val="Forte"/>
-          <w:rFonts w:ascii="Arial" w:hAnsi="Arial" w:cs="Arial"/>
-          <w:color w:val="auto"/>
-          <w:sz w:val="28"/>
-          <w:szCs w:val="28"/>
-        </w:rPr>
-        <w:t>2.1</w:t>
+          <w:rFonts w:ascii="Arial" w:hAnsi="Arial" w:cs="Arial"/>
+        </w:rPr>
+        <w:t>A</w:t>
       </w:r>
+      <w:r>
+        <w:rPr>
+          <w:rFonts w:ascii="Arial" w:hAnsi="Arial" w:cs="Arial"/>
+        </w:rPr>
+        <w:t>.</w:t>
+      </w:r>
+    </w:p>
+    <w:p>
+      <w:pPr>
+        <w:rPr>
+          <w:rFonts w:ascii="Arial" w:hAnsi="Arial" w:cs="Arial"/>
+        </w:rPr>
+      </w:pPr>
     </w:p>
     <w:p>
       <w:pPr>
@@ -266,78 +246,18 @@
         </w:numPr>
         <w:jc w:val="both"/>
         <w:rPr>
-          <w:rFonts w:ascii="Arial" w:hAnsi="Arial" w:cs="Arial"/>
-        </w:rPr>
-      </w:pPr>
-      <w:r>
-        <w:rPr>
-          <w:rFonts w:ascii="Arial" w:hAnsi="Arial" w:cs="Arial"/>
-        </w:rPr>
-        <w:t xml:space="preserve">Toda nova versão de software desenvolvido deverá ter uma </w:t>
-      </w:r>
-      <w:proofErr w:type="spellStart"/>
-      <w:r>
-        <w:rPr>
-          <w:rFonts w:ascii="Arial" w:hAnsi="Arial" w:cs="Arial"/>
-        </w:rPr>
-        <w:t>baseline</w:t>
-      </w:r>
-      <w:proofErr w:type="spellEnd"/>
-      <w:r>
-        <w:rPr>
-          <w:rFonts w:ascii="Arial" w:hAnsi="Arial" w:cs="Arial"/>
-        </w:rPr>
-        <w:t xml:space="preserve"> de produto completa o suficiente para colocar a mesma em produção;</w:t>
-      </w:r>
-    </w:p>
-    <w:p>
-      <w:pPr>
-        <w:pStyle w:val="PargrafodaLista"/>
-        <w:numPr>
-          <w:ilvl w:val="0"/>
-          <w:numId w:val="14"/>
-        </w:numPr>
-        <w:jc w:val="both"/>
-        <w:rPr>
-          <w:rFonts w:ascii="Arial" w:hAnsi="Arial" w:cs="Arial"/>
-        </w:rPr>
-      </w:pPr>
-      <w:r>
-        <w:rPr>
-          <w:rFonts w:ascii="Arial" w:hAnsi="Arial" w:cs="Arial"/>
-        </w:rPr>
-        <w:t xml:space="preserve">Toda </w:t>
-      </w:r>
-      <w:proofErr w:type="spellStart"/>
-      <w:r>
-        <w:rPr>
-          <w:rFonts w:ascii="Arial" w:hAnsi="Arial" w:cs="Arial"/>
-        </w:rPr>
-        <w:t>baseline</w:t>
-      </w:r>
-      <w:proofErr w:type="spellEnd"/>
-      <w:r>
-        <w:rPr>
-          <w:rFonts w:ascii="Arial" w:hAnsi="Arial" w:cs="Arial"/>
-        </w:rPr>
-        <w:t xml:space="preserve"> de projeto e de produto deverá ser auditada.</w:t>
-      </w:r>
-    </w:p>
-    <w:p>
-      <w:pPr>
-        <w:pStyle w:val="PargrafodaLista"/>
-        <w:numPr>
-          <w:ilvl w:val="0"/>
-          <w:numId w:val="14"/>
-        </w:numPr>
-        <w:jc w:val="both"/>
-        <w:rPr>
           <w:rStyle w:val="Forte"/>
           <w:rFonts w:ascii="Arial" w:hAnsi="Arial" w:cs="Arial"/>
           <w:b w:val="0"/>
           <w:bCs w:val="0"/>
         </w:rPr>
       </w:pPr>
+      <w:r>
+        <w:rPr>
+          <w:rFonts w:ascii="Arial" w:hAnsi="Arial" w:cs="Arial"/>
+        </w:rPr>
+        <w:t>A</w:t>
+      </w:r>
     </w:p>
     <w:p>
       <w:pPr>
@@ -378,7 +298,7 @@
       <w:tblPr>
         <w:tblStyle w:val="Tabelacomgrade"/>
         <w:tblW w:w="9356" w:type="dxa"/>
-        <w:tblInd w:w="817" w:type="dxa"/>
+        <w:jc w:val="center"/>
         <w:tblLook w:val="04A0" w:firstRow="1" w:lastRow="0" w:firstColumn="1" w:lastColumn="0" w:noHBand="0" w:noVBand="1"/>
       </w:tblPr>
       <w:tblGrid>
@@ -388,6 +308,7 @@
       <w:tr>
         <w:trPr>
           <w:trHeight w:val="263"/>
+          <w:jc w:val="center"/>
         </w:trPr>
         <w:tc>
           <w:tcPr>
@@ -457,6 +378,7 @@
       <w:tr>
         <w:trPr>
           <w:trHeight w:val="263"/>
+          <w:jc w:val="center"/>
         </w:trPr>
         <w:tc>
           <w:tcPr>
@@ -528,14 +450,85 @@
                 <w:sz w:val="22"/>
                 <w:szCs w:val="22"/>
               </w:rPr>
-              <w:t xml:space="preserve"> e especialização na área de testes.</w:t>
+              <w:t xml:space="preserve">, </w:t>
+            </w:r>
+            <w:r>
+              <w:rPr>
+                <w:rStyle w:val="Forte"/>
+                <w:rFonts w:ascii="Arial" w:hAnsi="Arial" w:cs="Arial"/>
+                <w:b w:val="0"/>
+                <w:sz w:val="22"/>
+                <w:szCs w:val="22"/>
+              </w:rPr>
+              <w:t>especialização na</w:t>
+            </w:r>
+            <w:r>
+              <w:rPr>
+                <w:rStyle w:val="Forte"/>
+                <w:rFonts w:ascii="Arial" w:hAnsi="Arial" w:cs="Arial"/>
+                <w:b w:val="0"/>
+                <w:sz w:val="22"/>
+                <w:szCs w:val="22"/>
+              </w:rPr>
+              <w:t>s</w:t>
+            </w:r>
+            <w:r>
+              <w:rPr>
+                <w:rStyle w:val="Forte"/>
+                <w:rFonts w:ascii="Arial" w:hAnsi="Arial" w:cs="Arial"/>
+                <w:b w:val="0"/>
+                <w:sz w:val="22"/>
+                <w:szCs w:val="22"/>
+              </w:rPr>
+              <w:t xml:space="preserve"> área</w:t>
+            </w:r>
+            <w:r>
+              <w:rPr>
+                <w:rStyle w:val="Forte"/>
+                <w:rFonts w:ascii="Arial" w:hAnsi="Arial" w:cs="Arial"/>
+                <w:b w:val="0"/>
+                <w:sz w:val="22"/>
+                <w:szCs w:val="22"/>
+              </w:rPr>
+              <w:t>s</w:t>
+            </w:r>
+            <w:r>
+              <w:rPr>
+                <w:rStyle w:val="Forte"/>
+                <w:rFonts w:ascii="Arial" w:hAnsi="Arial" w:cs="Arial"/>
+                <w:b w:val="0"/>
+                <w:sz w:val="22"/>
+                <w:szCs w:val="22"/>
+              </w:rPr>
+              <w:t xml:space="preserve"> de testes</w:t>
+            </w:r>
+            <w:r>
+              <w:rPr>
+                <w:rStyle w:val="Forte"/>
+                <w:rFonts w:ascii="Arial" w:hAnsi="Arial" w:cs="Arial"/>
+                <w:b w:val="0"/>
+                <w:sz w:val="22"/>
+                <w:szCs w:val="22"/>
+              </w:rPr>
+              <w:t xml:space="preserve"> e gerencial</w:t>
+            </w:r>
+            <w:r>
+              <w:rPr>
+                <w:rStyle w:val="Forte"/>
+                <w:rFonts w:ascii="Arial" w:hAnsi="Arial" w:cs="Arial"/>
+                <w:b w:val="0"/>
+                <w:sz w:val="22"/>
+                <w:szCs w:val="22"/>
+              </w:rPr>
+              <w:t>.</w:t>
             </w:r>
           </w:p>
         </w:tc>
       </w:tr>
       <w:tr>
         <w:trPr>
-          <w:trHeight w:val="1682"/>
+          <w:trHeight w:val="963"/>
+          <w:jc w:val="center"/>
         </w:trPr>
         <w:tc>
           <w:tcPr>
@@ -590,7 +583,27 @@
                 <w:sz w:val="22"/>
                 <w:szCs w:val="22"/>
               </w:rPr>
-              <w:t>Conhecimento das normas IEEE 1012, 829;</w:t>
+              <w:t>Conhecimento das normas IEEE 1012</w:t>
+            </w:r>
+            <w:r>
+              <w:rPr>
+                <w:rStyle w:val="Forte"/>
+                <w:rFonts w:ascii="Arial" w:hAnsi="Arial" w:cs="Arial"/>
+                <w:b w:val="0"/>
+                <w:sz w:val="22"/>
+                <w:szCs w:val="22"/>
+              </w:rPr>
+              <w:t xml:space="preserve"> e</w:t>
+            </w:r>
+            <w:r>
+              <w:rPr>
+                <w:rStyle w:val="Forte"/>
+                <w:rFonts w:ascii="Arial" w:hAnsi="Arial" w:cs="Arial"/>
+                <w:b w:val="0"/>
+                <w:sz w:val="22"/>
+                <w:szCs w:val="22"/>
+              </w:rPr>
+              <w:t xml:space="preserve"> 829;</w:t>
             </w:r>
           </w:p>
           <w:p>
@@ -634,12 +647,203 @@
                 <w:szCs w:val="22"/>
               </w:rPr>
             </w:pPr>
+            <w:r>
+              <w:rPr>
+                <w:rStyle w:val="Forte"/>
+                <w:rFonts w:ascii="Arial" w:hAnsi="Arial" w:cs="Arial"/>
+                <w:b w:val="0"/>
+                <w:sz w:val="22"/>
+                <w:szCs w:val="22"/>
+              </w:rPr>
+              <w:t>Conhecimento de todos os aspectos do processo de engenharia de software</w:t>
+            </w:r>
+            <w:r>
+              <w:rPr>
+                <w:rStyle w:val="Forte"/>
+                <w:rFonts w:ascii="Arial" w:hAnsi="Arial" w:cs="Arial"/>
+                <w:b w:val="0"/>
+                <w:sz w:val="22"/>
+                <w:szCs w:val="22"/>
+              </w:rPr>
+              <w:t>;</w:t>
+            </w:r>
+          </w:p>
+          <w:p>
+            <w:pPr>
+              <w:pStyle w:val="PargrafodaLista"/>
+              <w:numPr>
+                <w:ilvl w:val="0"/>
+                <w:numId w:val="10"/>
+              </w:numPr>
+              <w:rPr>
+                <w:rStyle w:val="Forte"/>
+                <w:rFonts w:ascii="Arial" w:hAnsi="Arial" w:cs="Arial"/>
+                <w:b w:val="0"/>
+                <w:sz w:val="22"/>
+                <w:szCs w:val="22"/>
+              </w:rPr>
+            </w:pPr>
+            <w:r>
+              <w:rPr>
+                <w:rStyle w:val="Forte"/>
+                <w:rFonts w:ascii="Arial" w:hAnsi="Arial" w:cs="Arial"/>
+                <w:b w:val="0"/>
+                <w:sz w:val="22"/>
+                <w:szCs w:val="22"/>
+              </w:rPr>
+              <w:t>Experiência em uma grande variedade de esforços, técnicas e ferramentas de teste</w:t>
+            </w:r>
+            <w:r>
+              <w:rPr>
+                <w:rStyle w:val="Forte"/>
+                <w:rFonts w:ascii="Arial" w:hAnsi="Arial" w:cs="Arial"/>
+                <w:b w:val="0"/>
+                <w:sz w:val="22"/>
+                <w:szCs w:val="22"/>
+              </w:rPr>
+              <w:t>;</w:t>
+            </w:r>
+          </w:p>
+          <w:p>
+            <w:pPr>
+              <w:pStyle w:val="PargrafodaLista"/>
+              <w:numPr>
+                <w:ilvl w:val="0"/>
+                <w:numId w:val="10"/>
+              </w:numPr>
+              <w:rPr>
+                <w:rStyle w:val="Forte"/>
+                <w:rFonts w:ascii="Arial" w:hAnsi="Arial" w:cs="Arial"/>
+                <w:b w:val="0"/>
+                <w:sz w:val="22"/>
+                <w:szCs w:val="22"/>
+              </w:rPr>
+            </w:pPr>
+            <w:r>
+              <w:rPr>
+                <w:rStyle w:val="Forte"/>
+                <w:rFonts w:ascii="Arial" w:hAnsi="Arial" w:cs="Arial"/>
+                <w:b w:val="0"/>
+                <w:sz w:val="22"/>
+                <w:szCs w:val="22"/>
+              </w:rPr>
+              <w:t>Habilidades interpessoais, principalmente diplomacia e defesa</w:t>
+            </w:r>
+          </w:p>
+          <w:p>
+            <w:pPr>
+              <w:pStyle w:val="PargrafodaLista"/>
+              <w:numPr>
+                <w:ilvl w:val="0"/>
+                <w:numId w:val="10"/>
+              </w:numPr>
+              <w:rPr>
+                <w:rStyle w:val="Forte"/>
+                <w:rFonts w:ascii="Arial" w:hAnsi="Arial" w:cs="Arial"/>
+                <w:b w:val="0"/>
+                <w:sz w:val="22"/>
+                <w:szCs w:val="22"/>
+              </w:rPr>
+            </w:pPr>
+            <w:r>
+              <w:rPr>
+                <w:rStyle w:val="Forte"/>
+                <w:rFonts w:ascii="Arial" w:hAnsi="Arial" w:cs="Arial"/>
+                <w:b w:val="0"/>
+                <w:sz w:val="22"/>
+                <w:szCs w:val="22"/>
+              </w:rPr>
+              <w:t>Habilidades de planejamento e gerenciamento</w:t>
+            </w:r>
+            <w:r>
+              <w:rPr>
+                <w:rStyle w:val="Forte"/>
+                <w:rFonts w:ascii="Arial" w:hAnsi="Arial" w:cs="Arial"/>
+                <w:b w:val="0"/>
+                <w:sz w:val="22"/>
+                <w:szCs w:val="22"/>
+              </w:rPr>
+              <w:t>;</w:t>
+            </w:r>
+          </w:p>
+          <w:p>
+            <w:pPr>
+              <w:pStyle w:val="PargrafodaLista"/>
+              <w:numPr>
+                <w:ilvl w:val="0"/>
+                <w:numId w:val="10"/>
+              </w:numPr>
+              <w:rPr>
+                <w:rStyle w:val="Forte"/>
+                <w:rFonts w:ascii="Arial" w:hAnsi="Arial" w:cs="Arial"/>
+                <w:b w:val="0"/>
+                <w:sz w:val="22"/>
+                <w:szCs w:val="22"/>
+              </w:rPr>
+            </w:pPr>
+            <w:r>
+              <w:rPr>
+                <w:rStyle w:val="Forte"/>
+                <w:rFonts w:ascii="Arial" w:hAnsi="Arial" w:cs="Arial"/>
+                <w:b w:val="0"/>
+                <w:sz w:val="22"/>
+                <w:szCs w:val="22"/>
+              </w:rPr>
+              <w:t>Conhecimento do domínio, sistema ou aplicativo em teste (desejável)</w:t>
+            </w:r>
+            <w:r>
+              <w:rPr>
+                <w:rStyle w:val="Forte"/>
+                <w:rFonts w:ascii="Arial" w:hAnsi="Arial" w:cs="Arial"/>
+                <w:b w:val="0"/>
+                <w:sz w:val="22"/>
+                <w:szCs w:val="22"/>
+              </w:rPr>
+              <w:t>;</w:t>
+            </w:r>
+          </w:p>
+          <w:p>
+            <w:pPr>
+              <w:pStyle w:val="PargrafodaLista"/>
+              <w:numPr>
+                <w:ilvl w:val="0"/>
+                <w:numId w:val="10"/>
+              </w:numPr>
+              <w:rPr>
+                <w:rStyle w:val="Forte"/>
+                <w:rFonts w:ascii="Arial" w:hAnsi="Arial" w:cs="Arial"/>
+                <w:b w:val="0"/>
+                <w:sz w:val="22"/>
+                <w:szCs w:val="22"/>
+              </w:rPr>
+            </w:pPr>
+            <w:r>
+              <w:rPr>
+                <w:rStyle w:val="Forte"/>
+                <w:rFonts w:ascii="Arial" w:hAnsi="Arial" w:cs="Arial"/>
+                <w:b w:val="0"/>
+                <w:sz w:val="22"/>
+                <w:szCs w:val="22"/>
+              </w:rPr>
+              <w:t>Experiência em programação ou gerenciamento de equipes de programação (desejável)</w:t>
+            </w:r>
+            <w:r>
+              <w:rPr>
+                <w:rStyle w:val="Forte"/>
+                <w:rFonts w:ascii="Arial" w:hAnsi="Arial" w:cs="Arial"/>
+                <w:b w:val="0"/>
+                <w:sz w:val="22"/>
+                <w:szCs w:val="22"/>
+              </w:rPr>
+              <w:t>.</w:t>
+            </w:r>
           </w:p>
         </w:tc>
       </w:tr>
       <w:tr>
         <w:trPr>
           <w:trHeight w:val="263"/>
+          <w:jc w:val="center"/>
         </w:trPr>
         <w:tc>
           <w:tcPr>
@@ -693,7 +897,7 @@
                 <w:szCs w:val="22"/>
                 <w:lang w:eastAsia="pt-BR"/>
               </w:rPr>
-              <w:t>Gerenciamento funcional e operacional da equipe de testes;</w:t>
+              <w:t>Negociar a finalidade e os produtos liberados do esforço de teste.</w:t>
             </w:r>
           </w:p>
           <w:p>
@@ -718,7 +922,7 @@
                 <w:szCs w:val="22"/>
                 <w:lang w:eastAsia="pt-BR"/>
               </w:rPr>
-              <w:t>Planejamento e alocação de recursos e pessoas para novos projetos e produtos;</w:t>
+              <w:t>Assegurar o planejamento e o gerenciamento apropriados dos recursos de teste.</w:t>
             </w:r>
           </w:p>
           <w:p>
@@ -743,7 +947,7 @@
                 <w:szCs w:val="22"/>
                 <w:lang w:eastAsia="pt-BR"/>
               </w:rPr>
-              <w:t>Definição da política de testes de software e acompanhamento a sua execução;</w:t>
+              <w:t>Avaliar o andamento e a eficácia do esforço de teste.</w:t>
             </w:r>
           </w:p>
           <w:p>
@@ -768,7 +972,7 @@
                 <w:szCs w:val="22"/>
                 <w:lang w:eastAsia="pt-BR"/>
               </w:rPr>
-              <w:t>Participação em reuniões de projeto e acompanhamento;</w:t>
+              <w:t>Defender o nível apropriado de qualidade mediante a correção de defeitos importantes.</w:t>
             </w:r>
           </w:p>
           <w:p>
@@ -780,7 +984,10 @@
               <w:shd w:val="clear" w:color="auto" w:fill="FFFFFF"/>
               <w:spacing w:before="100" w:beforeAutospacing="1" w:after="100" w:afterAutospacing="1" w:line="312" w:lineRule="atLeast"/>
               <w:rPr>
+                <w:rStyle w:val="Forte"/>
                 <w:rFonts w:ascii="Arial" w:eastAsia="Times New Roman" w:hAnsi="Arial" w:cs="Arial"/>
+                <w:b w:val="0"/>
+                <w:bCs w:val="0"/>
                 <w:sz w:val="22"/>
                 <w:szCs w:val="22"/>
                 <w:lang w:eastAsia="pt-BR"/>
@@ -793,9 +1000,579 @@
                 <w:szCs w:val="22"/>
                 <w:lang w:eastAsia="pt-BR"/>
               </w:rPr>
-              <w:t>Defender o nível apropriado de qualidade mediante a correção de defeitos importantes;</w:t>
-            </w:r>
-          </w:p>
+              <w:lastRenderedPageBreak/>
+              <w:t>Defender um nível apropriado de enfoque na testabilidade durante o processo de desenvolvimento de software.</w:t>
+            </w:r>
+          </w:p>
+        </w:tc>
+      </w:tr>
+    </w:tbl>
+    <w:p>
+      <w:pPr>
+        <w:pStyle w:val="Legenda"/>
+        <w:jc w:val="center"/>
+        <w:outlineLvl w:val="1"/>
+        <w:rPr>
+          <w:rFonts w:ascii="Arial" w:hAnsi="Arial" w:cs="Arial"/>
+          <w:i w:val="0"/>
+          <w:color w:val="000000" w:themeColor="text1"/>
+        </w:rPr>
+      </w:pPr>
+      <w:r>
+        <w:rPr>
+          <w:rFonts w:ascii="Arial" w:hAnsi="Arial" w:cs="Arial"/>
+          <w:i w:val="0"/>
+          <w:color w:val="000000" w:themeColor="text1"/>
+        </w:rPr>
+        <w:lastRenderedPageBreak/>
+        <w:t xml:space="preserve">Tabela </w:t>
+      </w:r>
+      <w:r>
+        <w:rPr>
+          <w:rFonts w:ascii="Arial" w:hAnsi="Arial" w:cs="Arial"/>
+          <w:i w:val="0"/>
+          <w:color w:val="000000" w:themeColor="text1"/>
+        </w:rPr>
+        <w:fldChar w:fldCharType="begin"/>
+      </w:r>
+      <w:r>
+        <w:rPr>
+          <w:rFonts w:ascii="Arial" w:hAnsi="Arial" w:cs="Arial"/>
+          <w:i w:val="0"/>
+          <w:color w:val="000000" w:themeColor="text1"/>
+        </w:rPr>
+        <w:instrText xml:space="preserve"> SEQ Tabela \* ARABIC </w:instrText>
+      </w:r>
+      <w:r>
+        <w:rPr>
+          <w:rFonts w:ascii="Arial" w:hAnsi="Arial" w:cs="Arial"/>
+          <w:i w:val="0"/>
+          <w:color w:val="000000" w:themeColor="text1"/>
+        </w:rPr>
+        <w:fldChar w:fldCharType="separate"/>
+      </w:r>
+      <w:r>
+        <w:rPr>
+          <w:rFonts w:ascii="Arial" w:hAnsi="Arial" w:cs="Arial"/>
+          <w:i w:val="0"/>
+          <w:noProof/>
+          <w:color w:val="000000" w:themeColor="text1"/>
+        </w:rPr>
+        <w:t>1</w:t>
+      </w:r>
+      <w:r>
+        <w:rPr>
+          <w:rFonts w:ascii="Arial" w:hAnsi="Arial" w:cs="Arial"/>
+          <w:i w:val="0"/>
+          <w:color w:val="000000" w:themeColor="text1"/>
+        </w:rPr>
+        <w:fldChar w:fldCharType="end"/>
+      </w:r>
+      <w:r>
+        <w:rPr>
+          <w:rFonts w:ascii="Arial" w:hAnsi="Arial" w:cs="Arial"/>
+          <w:i w:val="0"/>
+          <w:color w:val="000000" w:themeColor="text1"/>
+        </w:rPr>
+        <w:t xml:space="preserve"> – Gerente de Teste</w:t>
+      </w:r>
+    </w:p>
+    <w:p/>
+    <w:tbl>
+      <w:tblPr>
+        <w:tblStyle w:val="Tabelacomgrade"/>
+        <w:tblW w:w="9356" w:type="dxa"/>
+        <w:jc w:val="center"/>
+        <w:tblLook w:val="04A0" w:firstRow="1" w:lastRow="0" w:firstColumn="1" w:lastColumn="0" w:noHBand="0" w:noVBand="1"/>
+      </w:tblPr>
+      <w:tblGrid>
+        <w:gridCol w:w="2222"/>
+        <w:gridCol w:w="7134"/>
+      </w:tblGrid>
+      <w:tr>
+        <w:trPr>
+          <w:trHeight w:val="263"/>
+          <w:jc w:val="center"/>
+        </w:trPr>
+        <w:tc>
+          <w:tcPr>
+            <w:tcW w:w="2222" w:type="dxa"/>
+          </w:tcPr>
+          <w:p>
+            <w:pPr>
+              <w:pStyle w:val="PargrafodaLista"/>
+              <w:ind w:left="0"/>
+              <w:rPr>
+                <w:rStyle w:val="Forte"/>
+                <w:rFonts w:ascii="Arial" w:hAnsi="Arial" w:cs="Arial"/>
+                <w:sz w:val="22"/>
+                <w:szCs w:val="22"/>
+              </w:rPr>
+            </w:pPr>
+            <w:r>
+              <w:rPr>
+                <w:rStyle w:val="Forte"/>
+                <w:rFonts w:ascii="Arial" w:hAnsi="Arial" w:cs="Arial"/>
+                <w:sz w:val="22"/>
+                <w:szCs w:val="22"/>
+              </w:rPr>
+              <w:t>Papel</w:t>
+            </w:r>
+          </w:p>
+        </w:tc>
+        <w:tc>
+          <w:tcPr>
+            <w:tcW w:w="7134" w:type="dxa"/>
+          </w:tcPr>
+          <w:p>
+            <w:pPr>
+              <w:pStyle w:val="PargrafodaLista"/>
+              <w:ind w:left="0"/>
+              <w:rPr>
+                <w:rStyle w:val="Forte"/>
+                <w:rFonts w:ascii="Arial" w:hAnsi="Arial" w:cs="Arial"/>
+                <w:b w:val="0"/>
+                <w:sz w:val="22"/>
+                <w:szCs w:val="22"/>
+              </w:rPr>
+            </w:pPr>
+            <w:r>
+              <w:rPr>
+                <w:rStyle w:val="Forte"/>
+                <w:rFonts w:ascii="Arial" w:hAnsi="Arial" w:cs="Arial"/>
+                <w:b w:val="0"/>
+                <w:sz w:val="22"/>
+                <w:szCs w:val="22"/>
+              </w:rPr>
+              <w:t>Analista</w:t>
+            </w:r>
+            <w:r>
+              <w:rPr>
+                <w:rStyle w:val="Forte"/>
+                <w:rFonts w:ascii="Arial" w:hAnsi="Arial" w:cs="Arial"/>
+                <w:b w:val="0"/>
+                <w:sz w:val="22"/>
+                <w:szCs w:val="22"/>
+              </w:rPr>
+              <w:t xml:space="preserve"> de </w:t>
+            </w:r>
+            <w:r>
+              <w:rPr>
+                <w:rStyle w:val="Forte"/>
+                <w:rFonts w:ascii="Arial" w:hAnsi="Arial" w:cs="Arial"/>
+                <w:b w:val="0"/>
+                <w:sz w:val="22"/>
+                <w:szCs w:val="22"/>
+              </w:rPr>
+              <w:t>Teste</w:t>
+            </w:r>
+          </w:p>
+        </w:tc>
+      </w:tr>
+      <w:tr>
+        <w:trPr>
+          <w:trHeight w:val="263"/>
+          <w:jc w:val="center"/>
+        </w:trPr>
+        <w:tc>
+          <w:tcPr>
+            <w:tcW w:w="2222" w:type="dxa"/>
+          </w:tcPr>
+          <w:p>
+            <w:pPr>
+              <w:pStyle w:val="PargrafodaLista"/>
+              <w:ind w:left="0"/>
+              <w:rPr>
+                <w:rStyle w:val="Forte"/>
+                <w:rFonts w:ascii="Arial" w:hAnsi="Arial" w:cs="Arial"/>
+                <w:sz w:val="22"/>
+                <w:szCs w:val="22"/>
+              </w:rPr>
+            </w:pPr>
+            <w:r>
+              <w:rPr>
+                <w:rStyle w:val="Forte"/>
+                <w:rFonts w:ascii="Arial" w:hAnsi="Arial" w:cs="Arial"/>
+                <w:sz w:val="22"/>
+                <w:szCs w:val="22"/>
+              </w:rPr>
+              <w:t>Formação</w:t>
+            </w:r>
+          </w:p>
+        </w:tc>
+        <w:tc>
+          <w:tcPr>
+            <w:tcW w:w="7134" w:type="dxa"/>
+          </w:tcPr>
+          <w:p>
+            <w:pPr>
+              <w:pStyle w:val="PargrafodaLista"/>
+              <w:ind w:left="0"/>
+              <w:rPr>
+                <w:rStyle w:val="Forte"/>
+                <w:rFonts w:ascii="Arial" w:hAnsi="Arial" w:cs="Arial"/>
+                <w:b w:val="0"/>
+                <w:sz w:val="22"/>
+                <w:szCs w:val="22"/>
+              </w:rPr>
+            </w:pPr>
+            <w:r>
+              <w:rPr>
+                <w:rStyle w:val="Forte"/>
+                <w:rFonts w:ascii="Arial" w:hAnsi="Arial" w:cs="Arial"/>
+                <w:b w:val="0"/>
+                <w:sz w:val="22"/>
+                <w:szCs w:val="22"/>
+              </w:rPr>
+              <w:t>Essa ocupação é exercida por um profissional</w:t>
+            </w:r>
+            <w:r>
+              <w:rPr>
+                <w:rStyle w:val="Forte"/>
+                <w:rFonts w:ascii="Arial" w:hAnsi="Arial" w:cs="Arial"/>
+                <w:b w:val="0"/>
+                <w:sz w:val="22"/>
+                <w:szCs w:val="22"/>
+              </w:rPr>
+              <w:t xml:space="preserve"> com escolaridade de ensino superior na área de tecnologia da informação ou similares</w:t>
+            </w:r>
+            <w:r>
+              <w:rPr>
+                <w:rStyle w:val="Forte"/>
+                <w:rFonts w:ascii="Arial" w:hAnsi="Arial" w:cs="Arial"/>
+                <w:b w:val="0"/>
+                <w:sz w:val="22"/>
+                <w:szCs w:val="22"/>
+              </w:rPr>
+              <w:t xml:space="preserve"> e especialização na área de testes.</w:t>
+            </w:r>
+          </w:p>
+        </w:tc>
+      </w:tr>
+      <w:tr>
+        <w:trPr>
+          <w:trHeight w:val="959"/>
+          <w:jc w:val="center"/>
+        </w:trPr>
+        <w:tc>
+          <w:tcPr>
+            <w:tcW w:w="2222" w:type="dxa"/>
+          </w:tcPr>
+          <w:p>
+            <w:pPr>
+              <w:pStyle w:val="PargrafodaLista"/>
+              <w:ind w:left="0"/>
+              <w:rPr>
+                <w:rStyle w:val="Forte"/>
+                <w:rFonts w:ascii="Arial" w:hAnsi="Arial" w:cs="Arial"/>
+                <w:sz w:val="22"/>
+                <w:szCs w:val="22"/>
+              </w:rPr>
+            </w:pPr>
+            <w:r>
+              <w:rPr>
+                <w:rStyle w:val="Forte"/>
+                <w:rFonts w:ascii="Arial" w:hAnsi="Arial" w:cs="Arial"/>
+                <w:sz w:val="22"/>
+                <w:szCs w:val="22"/>
+              </w:rPr>
+              <w:t>Conhecimentos</w:t>
+            </w:r>
+          </w:p>
+        </w:tc>
+        <w:tc>
+          <w:tcPr>
+            <w:tcW w:w="7134" w:type="dxa"/>
+          </w:tcPr>
+          <w:p>
+            <w:pPr>
+              <w:pStyle w:val="PargrafodaLista"/>
+              <w:numPr>
+                <w:ilvl w:val="0"/>
+                <w:numId w:val="10"/>
+              </w:numPr>
+              <w:rPr>
+                <w:rStyle w:val="Forte"/>
+                <w:rFonts w:ascii="Arial" w:hAnsi="Arial" w:cs="Arial"/>
+                <w:b w:val="0"/>
+                <w:sz w:val="22"/>
+                <w:szCs w:val="22"/>
+              </w:rPr>
+            </w:pPr>
+            <w:r>
+              <w:rPr>
+                <w:rStyle w:val="Forte"/>
+                <w:rFonts w:ascii="Arial" w:hAnsi="Arial" w:cs="Arial"/>
+                <w:b w:val="0"/>
+                <w:sz w:val="22"/>
+                <w:szCs w:val="22"/>
+              </w:rPr>
+              <w:t>Boa habilidade analítica</w:t>
+            </w:r>
+            <w:r>
+              <w:rPr>
+                <w:rStyle w:val="Forte"/>
+                <w:rFonts w:ascii="Arial" w:hAnsi="Arial" w:cs="Arial"/>
+                <w:b w:val="0"/>
+                <w:sz w:val="22"/>
+                <w:szCs w:val="22"/>
+              </w:rPr>
+              <w:t>;</w:t>
+            </w:r>
+          </w:p>
+          <w:p>
+            <w:pPr>
+              <w:pStyle w:val="PargrafodaLista"/>
+              <w:numPr>
+                <w:ilvl w:val="0"/>
+                <w:numId w:val="10"/>
+              </w:numPr>
+              <w:rPr>
+                <w:rStyle w:val="Forte"/>
+                <w:rFonts w:ascii="Arial" w:hAnsi="Arial" w:cs="Arial"/>
+                <w:b w:val="0"/>
+                <w:sz w:val="22"/>
+                <w:szCs w:val="22"/>
+              </w:rPr>
+            </w:pPr>
+            <w:r>
+              <w:rPr>
+                <w:rStyle w:val="Forte"/>
+                <w:rFonts w:ascii="Arial" w:hAnsi="Arial" w:cs="Arial"/>
+                <w:b w:val="0"/>
+                <w:sz w:val="22"/>
+                <w:szCs w:val="22"/>
+              </w:rPr>
+              <w:t>Uma mente desafiadora e curiosa</w:t>
+            </w:r>
+            <w:r>
+              <w:rPr>
+                <w:rStyle w:val="Forte"/>
+                <w:rFonts w:ascii="Arial" w:hAnsi="Arial" w:cs="Arial"/>
+                <w:b w:val="0"/>
+                <w:sz w:val="22"/>
+                <w:szCs w:val="22"/>
+              </w:rPr>
+              <w:t>;</w:t>
+            </w:r>
+          </w:p>
+          <w:p>
+            <w:pPr>
+              <w:pStyle w:val="PargrafodaLista"/>
+              <w:numPr>
+                <w:ilvl w:val="0"/>
+                <w:numId w:val="10"/>
+              </w:numPr>
+              <w:rPr>
+                <w:rStyle w:val="Forte"/>
+                <w:rFonts w:ascii="Arial" w:hAnsi="Arial" w:cs="Arial"/>
+                <w:b w:val="0"/>
+                <w:sz w:val="22"/>
+                <w:szCs w:val="22"/>
+              </w:rPr>
+            </w:pPr>
+            <w:r>
+              <w:rPr>
+                <w:rStyle w:val="Forte"/>
+                <w:rFonts w:ascii="Arial" w:hAnsi="Arial" w:cs="Arial"/>
+                <w:b w:val="0"/>
+                <w:sz w:val="22"/>
+                <w:szCs w:val="22"/>
+              </w:rPr>
+              <w:t>Atenção aos detalhes e tenacidade</w:t>
+            </w:r>
+            <w:r>
+              <w:rPr>
+                <w:rStyle w:val="Forte"/>
+                <w:rFonts w:ascii="Arial" w:hAnsi="Arial" w:cs="Arial"/>
+                <w:b w:val="0"/>
+                <w:sz w:val="22"/>
+                <w:szCs w:val="22"/>
+              </w:rPr>
+              <w:t>;</w:t>
+            </w:r>
+          </w:p>
+          <w:p>
+            <w:pPr>
+              <w:pStyle w:val="PargrafodaLista"/>
+              <w:numPr>
+                <w:ilvl w:val="0"/>
+                <w:numId w:val="10"/>
+              </w:numPr>
+              <w:rPr>
+                <w:rStyle w:val="Forte"/>
+                <w:rFonts w:ascii="Arial" w:hAnsi="Arial" w:cs="Arial"/>
+                <w:b w:val="0"/>
+                <w:sz w:val="22"/>
+                <w:szCs w:val="22"/>
+              </w:rPr>
+            </w:pPr>
+            <w:r>
+              <w:rPr>
+                <w:rStyle w:val="Forte"/>
+                <w:rFonts w:ascii="Arial" w:hAnsi="Arial" w:cs="Arial"/>
+                <w:b w:val="0"/>
+                <w:sz w:val="22"/>
+                <w:szCs w:val="22"/>
+              </w:rPr>
+              <w:t>Entendimento de falhas de softwares comuns</w:t>
+            </w:r>
+            <w:r>
+              <w:rPr>
+                <w:rStyle w:val="Forte"/>
+                <w:rFonts w:ascii="Arial" w:hAnsi="Arial" w:cs="Arial"/>
+                <w:b w:val="0"/>
+                <w:sz w:val="22"/>
+                <w:szCs w:val="22"/>
+              </w:rPr>
+              <w:t>;</w:t>
+            </w:r>
+          </w:p>
+          <w:p>
+            <w:pPr>
+              <w:pStyle w:val="PargrafodaLista"/>
+              <w:numPr>
+                <w:ilvl w:val="0"/>
+                <w:numId w:val="10"/>
+              </w:numPr>
+              <w:rPr>
+                <w:rStyle w:val="Forte"/>
+                <w:rFonts w:ascii="Arial" w:hAnsi="Arial" w:cs="Arial"/>
+                <w:b w:val="0"/>
+                <w:sz w:val="22"/>
+                <w:szCs w:val="22"/>
+              </w:rPr>
+            </w:pPr>
+            <w:r>
+              <w:rPr>
+                <w:rStyle w:val="Forte"/>
+                <w:rFonts w:ascii="Arial" w:hAnsi="Arial" w:cs="Arial"/>
+                <w:b w:val="0"/>
+                <w:sz w:val="22"/>
+                <w:szCs w:val="22"/>
+              </w:rPr>
+              <w:t>Conhecimento do domínio (muito desejável)</w:t>
+            </w:r>
+            <w:r>
+              <w:rPr>
+                <w:rStyle w:val="Forte"/>
+                <w:rFonts w:ascii="Arial" w:hAnsi="Arial" w:cs="Arial"/>
+                <w:b w:val="0"/>
+                <w:sz w:val="22"/>
+                <w:szCs w:val="22"/>
+              </w:rPr>
+              <w:t>;</w:t>
+            </w:r>
+          </w:p>
+          <w:p>
+            <w:pPr>
+              <w:pStyle w:val="PargrafodaLista"/>
+              <w:numPr>
+                <w:ilvl w:val="0"/>
+                <w:numId w:val="10"/>
+              </w:numPr>
+              <w:rPr>
+                <w:rStyle w:val="Forte"/>
+                <w:rFonts w:ascii="Arial" w:hAnsi="Arial" w:cs="Arial"/>
+                <w:b w:val="0"/>
+                <w:sz w:val="22"/>
+                <w:szCs w:val="22"/>
+              </w:rPr>
+            </w:pPr>
+            <w:r>
+              <w:rPr>
+                <w:rStyle w:val="Forte"/>
+                <w:rFonts w:ascii="Arial" w:hAnsi="Arial" w:cs="Arial"/>
+                <w:b w:val="0"/>
+                <w:sz w:val="22"/>
+                <w:szCs w:val="22"/>
+              </w:rPr>
+              <w:t>Conhecimento do sistema ou aplicativo em teste (muito desejável)</w:t>
+            </w:r>
+            <w:r>
+              <w:rPr>
+                <w:rStyle w:val="Forte"/>
+                <w:rFonts w:ascii="Arial" w:hAnsi="Arial" w:cs="Arial"/>
+                <w:b w:val="0"/>
+                <w:sz w:val="22"/>
+                <w:szCs w:val="22"/>
+              </w:rPr>
+              <w:t>;</w:t>
+            </w:r>
+          </w:p>
+          <w:p>
+            <w:pPr>
+              <w:pStyle w:val="PargrafodaLista"/>
+              <w:numPr>
+                <w:ilvl w:val="0"/>
+                <w:numId w:val="10"/>
+              </w:numPr>
+              <w:rPr>
+                <w:rStyle w:val="Forte"/>
+                <w:rFonts w:ascii="Arial" w:hAnsi="Arial" w:cs="Arial"/>
+                <w:b w:val="0"/>
+                <w:sz w:val="22"/>
+                <w:szCs w:val="22"/>
+              </w:rPr>
+            </w:pPr>
+            <w:r>
+              <w:rPr>
+                <w:rStyle w:val="Forte"/>
+                <w:rFonts w:ascii="Arial" w:hAnsi="Arial" w:cs="Arial"/>
+                <w:b w:val="0"/>
+                <w:sz w:val="22"/>
+                <w:szCs w:val="22"/>
+              </w:rPr>
+              <w:t>Experiência em vários esforços de teste (desejável)</w:t>
+            </w:r>
+            <w:r>
+              <w:rPr>
+                <w:rStyle w:val="Forte"/>
+                <w:rFonts w:ascii="Arial" w:hAnsi="Arial" w:cs="Arial"/>
+                <w:b w:val="0"/>
+                <w:sz w:val="22"/>
+                <w:szCs w:val="22"/>
+              </w:rPr>
+              <w:t>.</w:t>
+            </w:r>
+          </w:p>
+        </w:tc>
+      </w:tr>
+      <w:tr>
+        <w:trPr>
+          <w:trHeight w:val="263"/>
+          <w:jc w:val="center"/>
+        </w:trPr>
+        <w:tc>
+          <w:tcPr>
+            <w:tcW w:w="2222" w:type="dxa"/>
+          </w:tcPr>
+          <w:p>
+            <w:pPr>
+              <w:pStyle w:val="PargrafodaLista"/>
+              <w:ind w:left="0"/>
+              <w:rPr>
+                <w:rStyle w:val="Forte"/>
+                <w:rFonts w:ascii="Arial" w:hAnsi="Arial" w:cs="Arial"/>
+                <w:sz w:val="22"/>
+                <w:szCs w:val="22"/>
+              </w:rPr>
+            </w:pPr>
+            <w:r>
+              <w:rPr>
+                <w:rStyle w:val="Forte"/>
+                <w:rFonts w:ascii="Arial" w:hAnsi="Arial" w:cs="Arial"/>
+                <w:sz w:val="22"/>
+                <w:szCs w:val="22"/>
+              </w:rPr>
+              <w:t>Responsabilidades</w:t>
+            </w:r>
+          </w:p>
+        </w:tc>
+        <w:tc>
+          <w:tcPr>
+            <w:tcW w:w="7134" w:type="dxa"/>
+          </w:tcPr>
           <w:p>
             <w:pPr>
               <w:numPr>
@@ -818,7 +1595,7 @@
                 <w:szCs w:val="22"/>
                 <w:lang w:eastAsia="pt-BR"/>
               </w:rPr>
-              <w:t>Avaliação do andamento e a eficácia do esforço de teste;</w:t>
+              <w:t>Identificar os itens de teste alvo a serem avaliados pelo esforço de teste.</w:t>
             </w:r>
           </w:p>
           <w:p>
@@ -843,7 +1620,7 @@
                 <w:szCs w:val="22"/>
                 <w:lang w:eastAsia="pt-BR"/>
               </w:rPr>
-              <w:t>Acompanhamento de falhas em campo para refinar os processos de testes;</w:t>
+              <w:t>Definir os testes apropriados necessários e quaisquer dados de teste associados.</w:t>
             </w:r>
           </w:p>
           <w:p>
@@ -868,23 +1645,36 @@
                 <w:szCs w:val="22"/>
                 <w:lang w:eastAsia="pt-BR"/>
               </w:rPr>
-              <w:lastRenderedPageBreak/>
-              <w:t>Geração de indicadores de desempenho de teste.</w:t>
-            </w:r>
-          </w:p>
-          <w:p>
-            <w:pPr>
-              <w:pStyle w:val="PargrafodaLista"/>
-              <w:keepNext/>
-              <w:ind w:left="360"/>
-              <w:rPr>
-                <w:rStyle w:val="Forte"/>
-                <w:rFonts w:ascii="Arial" w:hAnsi="Arial" w:cs="Arial"/>
-                <w:b w:val="0"/>
-                <w:sz w:val="22"/>
-                <w:szCs w:val="22"/>
-              </w:rPr>
-            </w:pPr>
+              <w:t>Coletar e gerenciar os dados de teste.</w:t>
+            </w:r>
+          </w:p>
+          <w:p>
+            <w:pPr>
+              <w:numPr>
+                <w:ilvl w:val="0"/>
+                <w:numId w:val="11"/>
+              </w:numPr>
+              <w:shd w:val="clear" w:color="auto" w:fill="FFFFFF"/>
+              <w:spacing w:before="100" w:beforeAutospacing="1" w:after="100" w:afterAutospacing="1" w:line="312" w:lineRule="atLeast"/>
+              <w:rPr>
+                <w:rStyle w:val="Forte"/>
+                <w:rFonts w:ascii="Arial" w:eastAsia="Times New Roman" w:hAnsi="Arial" w:cs="Arial"/>
+                <w:b w:val="0"/>
+                <w:bCs w:val="0"/>
+                <w:sz w:val="22"/>
+                <w:szCs w:val="22"/>
+                <w:lang w:eastAsia="pt-BR"/>
+              </w:rPr>
+            </w:pPr>
+            <w:r>
+              <w:rPr>
+                <w:rFonts w:ascii="Arial" w:eastAsia="Times New Roman" w:hAnsi="Arial" w:cs="Arial"/>
+                <w:sz w:val="22"/>
+                <w:szCs w:val="22"/>
+                <w:lang w:eastAsia="pt-BR"/>
+              </w:rPr>
+              <w:t>Avaliar o resultado de cada ciclo de teste.</w:t>
+            </w:r>
           </w:p>
         </w:tc>
       </w:tr>
@@ -894,33 +1684,811 @@
         <w:pStyle w:val="Legenda"/>
         <w:jc w:val="center"/>
         <w:outlineLvl w:val="1"/>
+        <w:rPr>
+          <w:rFonts w:ascii="Arial" w:hAnsi="Arial" w:cs="Arial"/>
+          <w:i w:val="0"/>
+          <w:color w:val="000000" w:themeColor="text1"/>
+        </w:rPr>
       </w:pPr>
       <w:r>
-        <w:lastRenderedPageBreak/>
+        <w:rPr>
+          <w:rFonts w:ascii="Arial" w:hAnsi="Arial" w:cs="Arial"/>
+          <w:i w:val="0"/>
+          <w:color w:val="000000" w:themeColor="text1"/>
+        </w:rPr>
         <w:t xml:space="preserve">Tabela </w:t>
       </w:r>
       <w:r>
-        <w:fldChar w:fldCharType="begin"/>
+        <w:rPr>
+          <w:rFonts w:ascii="Arial" w:hAnsi="Arial" w:cs="Arial"/>
+          <w:i w:val="0"/>
+          <w:color w:val="000000" w:themeColor="text1"/>
+        </w:rPr>
+        <w:t>2</w:t>
       </w:r>
       <w:r>
-        <w:instrText xml:space="preserve"> SEQ Tabela \* ARABIC </w:instrText>
+        <w:rPr>
+          <w:rFonts w:ascii="Arial" w:hAnsi="Arial" w:cs="Arial"/>
+          <w:i w:val="0"/>
+          <w:color w:val="000000" w:themeColor="text1"/>
+        </w:rPr>
+        <w:t xml:space="preserve"> –</w:t>
       </w:r>
       <w:r>
-        <w:fldChar w:fldCharType="separate"/>
+        <w:rPr>
+          <w:rFonts w:ascii="Arial" w:hAnsi="Arial" w:cs="Arial"/>
+          <w:i w:val="0"/>
+          <w:color w:val="000000" w:themeColor="text1"/>
+        </w:rPr>
+        <w:t xml:space="preserve"> Analista de Teste</w:t>
+      </w:r>
+    </w:p>
+    <w:p/>
+    <w:tbl>
+      <w:tblPr>
+        <w:tblStyle w:val="Tabelacomgrade"/>
+        <w:tblW w:w="9356" w:type="dxa"/>
+        <w:jc w:val="center"/>
+        <w:tblLook w:val="04A0" w:firstRow="1" w:lastRow="0" w:firstColumn="1" w:lastColumn="0" w:noHBand="0" w:noVBand="1"/>
+      </w:tblPr>
+      <w:tblGrid>
+        <w:gridCol w:w="2222"/>
+        <w:gridCol w:w="7134"/>
+      </w:tblGrid>
+      <w:tr>
+        <w:trPr>
+          <w:trHeight w:val="263"/>
+          <w:jc w:val="center"/>
+        </w:trPr>
+        <w:tc>
+          <w:tcPr>
+            <w:tcW w:w="2222" w:type="dxa"/>
+          </w:tcPr>
+          <w:p>
+            <w:pPr>
+              <w:pStyle w:val="PargrafodaLista"/>
+              <w:ind w:left="0"/>
+              <w:rPr>
+                <w:rStyle w:val="Forte"/>
+                <w:rFonts w:ascii="Arial" w:hAnsi="Arial" w:cs="Arial"/>
+                <w:sz w:val="22"/>
+                <w:szCs w:val="22"/>
+              </w:rPr>
+            </w:pPr>
+            <w:r>
+              <w:rPr>
+                <w:rStyle w:val="Forte"/>
+                <w:rFonts w:ascii="Arial" w:hAnsi="Arial" w:cs="Arial"/>
+                <w:sz w:val="22"/>
+                <w:szCs w:val="22"/>
+              </w:rPr>
+              <w:t>Papel</w:t>
+            </w:r>
+          </w:p>
+        </w:tc>
+        <w:tc>
+          <w:tcPr>
+            <w:tcW w:w="7134" w:type="dxa"/>
+          </w:tcPr>
+          <w:p>
+            <w:pPr>
+              <w:pStyle w:val="PargrafodaLista"/>
+              <w:ind w:left="0"/>
+              <w:rPr>
+                <w:rStyle w:val="Forte"/>
+                <w:rFonts w:ascii="Arial" w:hAnsi="Arial" w:cs="Arial"/>
+                <w:b w:val="0"/>
+                <w:sz w:val="22"/>
+                <w:szCs w:val="22"/>
+              </w:rPr>
+            </w:pPr>
+            <w:r>
+              <w:rPr>
+                <w:rStyle w:val="Forte"/>
+                <w:rFonts w:ascii="Arial" w:hAnsi="Arial" w:cs="Arial"/>
+                <w:b w:val="0"/>
+                <w:sz w:val="22"/>
+                <w:szCs w:val="22"/>
+              </w:rPr>
+              <w:t>Testador</w:t>
+            </w:r>
+          </w:p>
+        </w:tc>
+      </w:tr>
+      <w:tr>
+        <w:trPr>
+          <w:trHeight w:val="263"/>
+          <w:jc w:val="center"/>
+        </w:trPr>
+        <w:tc>
+          <w:tcPr>
+            <w:tcW w:w="2222" w:type="dxa"/>
+          </w:tcPr>
+          <w:p>
+            <w:pPr>
+              <w:pStyle w:val="PargrafodaLista"/>
+              <w:ind w:left="0"/>
+              <w:rPr>
+                <w:rStyle w:val="Forte"/>
+                <w:rFonts w:ascii="Arial" w:hAnsi="Arial" w:cs="Arial"/>
+                <w:sz w:val="22"/>
+                <w:szCs w:val="22"/>
+              </w:rPr>
+            </w:pPr>
+            <w:r>
+              <w:rPr>
+                <w:rStyle w:val="Forte"/>
+                <w:rFonts w:ascii="Arial" w:hAnsi="Arial" w:cs="Arial"/>
+                <w:sz w:val="22"/>
+                <w:szCs w:val="22"/>
+              </w:rPr>
+              <w:t>Formação</w:t>
+            </w:r>
+          </w:p>
+        </w:tc>
+        <w:tc>
+          <w:tcPr>
+            <w:tcW w:w="7134" w:type="dxa"/>
+          </w:tcPr>
+          <w:p>
+            <w:pPr>
+              <w:pStyle w:val="PargrafodaLista"/>
+              <w:ind w:left="0"/>
+              <w:rPr>
+                <w:rStyle w:val="Forte"/>
+                <w:rFonts w:ascii="Arial" w:hAnsi="Arial" w:cs="Arial"/>
+                <w:b w:val="0"/>
+                <w:sz w:val="22"/>
+                <w:szCs w:val="22"/>
+              </w:rPr>
+            </w:pPr>
+            <w:r>
+              <w:rPr>
+                <w:rStyle w:val="Forte"/>
+                <w:rFonts w:ascii="Arial" w:hAnsi="Arial" w:cs="Arial"/>
+                <w:b w:val="0"/>
+                <w:sz w:val="22"/>
+                <w:szCs w:val="22"/>
+              </w:rPr>
+              <w:t>Essa ocupação é exercida por um profissional</w:t>
+            </w:r>
+            <w:r>
+              <w:rPr>
+                <w:rStyle w:val="Forte"/>
+                <w:rFonts w:ascii="Arial" w:hAnsi="Arial" w:cs="Arial"/>
+                <w:b w:val="0"/>
+                <w:sz w:val="22"/>
+                <w:szCs w:val="22"/>
+              </w:rPr>
+              <w:t xml:space="preserve"> com escolaridade de ensino superior na área de tecnologia da informação ou similares</w:t>
+            </w:r>
+            <w:r>
+              <w:rPr>
+                <w:rStyle w:val="Forte"/>
+                <w:rFonts w:ascii="Arial" w:hAnsi="Arial" w:cs="Arial"/>
+                <w:b w:val="0"/>
+                <w:sz w:val="22"/>
+                <w:szCs w:val="22"/>
+              </w:rPr>
+              <w:t xml:space="preserve"> e especialização na área de testes.</w:t>
+            </w:r>
+          </w:p>
+        </w:tc>
+      </w:tr>
+      <w:tr>
+        <w:trPr>
+          <w:trHeight w:val="959"/>
+          <w:jc w:val="center"/>
+        </w:trPr>
+        <w:tc>
+          <w:tcPr>
+            <w:tcW w:w="2222" w:type="dxa"/>
+          </w:tcPr>
+          <w:p>
+            <w:pPr>
+              <w:pStyle w:val="PargrafodaLista"/>
+              <w:ind w:left="0"/>
+              <w:rPr>
+                <w:rStyle w:val="Forte"/>
+                <w:rFonts w:ascii="Arial" w:hAnsi="Arial" w:cs="Arial"/>
+                <w:sz w:val="22"/>
+                <w:szCs w:val="22"/>
+              </w:rPr>
+            </w:pPr>
+            <w:r>
+              <w:rPr>
+                <w:rStyle w:val="Forte"/>
+                <w:rFonts w:ascii="Arial" w:hAnsi="Arial" w:cs="Arial"/>
+                <w:sz w:val="22"/>
+                <w:szCs w:val="22"/>
+              </w:rPr>
+              <w:t>Conhecimentos</w:t>
+            </w:r>
+          </w:p>
+        </w:tc>
+        <w:tc>
+          <w:tcPr>
+            <w:tcW w:w="7134" w:type="dxa"/>
+          </w:tcPr>
+          <w:p>
+            <w:pPr>
+              <w:pStyle w:val="PargrafodaLista"/>
+              <w:numPr>
+                <w:ilvl w:val="0"/>
+                <w:numId w:val="10"/>
+              </w:numPr>
+              <w:rPr>
+                <w:rStyle w:val="Forte"/>
+                <w:rFonts w:ascii="Arial" w:hAnsi="Arial" w:cs="Arial"/>
+                <w:b w:val="0"/>
+                <w:sz w:val="22"/>
+                <w:szCs w:val="22"/>
+              </w:rPr>
+            </w:pPr>
+            <w:r>
+              <w:rPr>
+                <w:rStyle w:val="Forte"/>
+                <w:rFonts w:ascii="Arial" w:hAnsi="Arial" w:cs="Arial"/>
+                <w:b w:val="0"/>
+                <w:sz w:val="22"/>
+                <w:szCs w:val="22"/>
+              </w:rPr>
+              <w:t>C</w:t>
+            </w:r>
+            <w:r>
+              <w:rPr>
+                <w:rStyle w:val="Forte"/>
+                <w:rFonts w:ascii="Arial" w:hAnsi="Arial" w:cs="Arial"/>
+                <w:b w:val="0"/>
+                <w:sz w:val="22"/>
+                <w:szCs w:val="22"/>
+              </w:rPr>
+              <w:t>onhecimento das abordagens e das técnicas de teste</w:t>
+            </w:r>
+            <w:r>
+              <w:rPr>
+                <w:rStyle w:val="Forte"/>
+                <w:rFonts w:ascii="Arial" w:hAnsi="Arial" w:cs="Arial"/>
+                <w:b w:val="0"/>
+                <w:sz w:val="22"/>
+                <w:szCs w:val="22"/>
+              </w:rPr>
+              <w:t>;</w:t>
+            </w:r>
+          </w:p>
+          <w:p>
+            <w:pPr>
+              <w:pStyle w:val="PargrafodaLista"/>
+              <w:numPr>
+                <w:ilvl w:val="0"/>
+                <w:numId w:val="10"/>
+              </w:numPr>
+              <w:rPr>
+                <w:rStyle w:val="Forte"/>
+                <w:rFonts w:ascii="Arial" w:hAnsi="Arial" w:cs="Arial"/>
+                <w:b w:val="0"/>
+                <w:sz w:val="22"/>
+                <w:szCs w:val="22"/>
+              </w:rPr>
+            </w:pPr>
+            <w:r>
+              <w:rPr>
+                <w:rStyle w:val="Forte"/>
+                <w:rFonts w:ascii="Arial" w:hAnsi="Arial" w:cs="Arial"/>
+                <w:b w:val="0"/>
+                <w:sz w:val="22"/>
+                <w:szCs w:val="22"/>
+              </w:rPr>
+              <w:t>Ca</w:t>
+            </w:r>
+            <w:r>
+              <w:rPr>
+                <w:rStyle w:val="Forte"/>
+                <w:rFonts w:ascii="Arial" w:hAnsi="Arial" w:cs="Arial"/>
+                <w:b w:val="0"/>
+                <w:sz w:val="22"/>
+                <w:szCs w:val="22"/>
+              </w:rPr>
+              <w:t>pacidade para diagnosticar e resolver problemas</w:t>
+            </w:r>
+            <w:r>
+              <w:rPr>
+                <w:rStyle w:val="Forte"/>
+                <w:rFonts w:ascii="Arial" w:hAnsi="Arial" w:cs="Arial"/>
+                <w:b w:val="0"/>
+                <w:sz w:val="22"/>
+                <w:szCs w:val="22"/>
+              </w:rPr>
+              <w:t>;</w:t>
+            </w:r>
+          </w:p>
+          <w:p>
+            <w:pPr>
+              <w:pStyle w:val="PargrafodaLista"/>
+              <w:numPr>
+                <w:ilvl w:val="0"/>
+                <w:numId w:val="10"/>
+              </w:numPr>
+              <w:rPr>
+                <w:rStyle w:val="Forte"/>
+                <w:rFonts w:ascii="Arial" w:hAnsi="Arial" w:cs="Arial"/>
+                <w:b w:val="0"/>
+                <w:sz w:val="22"/>
+                <w:szCs w:val="22"/>
+              </w:rPr>
+            </w:pPr>
+            <w:r>
+              <w:rPr>
+                <w:rStyle w:val="Forte"/>
+                <w:rFonts w:ascii="Arial" w:hAnsi="Arial" w:cs="Arial"/>
+                <w:b w:val="0"/>
+                <w:sz w:val="22"/>
+                <w:szCs w:val="22"/>
+              </w:rPr>
+              <w:t>C</w:t>
+            </w:r>
+            <w:r>
+              <w:rPr>
+                <w:rStyle w:val="Forte"/>
+                <w:rFonts w:ascii="Arial" w:hAnsi="Arial" w:cs="Arial"/>
+                <w:b w:val="0"/>
+                <w:sz w:val="22"/>
+                <w:szCs w:val="22"/>
+              </w:rPr>
+              <w:t>onhecimento do sistema ou do aplicativo em teste (desejável)</w:t>
+            </w:r>
+            <w:r>
+              <w:rPr>
+                <w:rStyle w:val="Forte"/>
+                <w:rFonts w:ascii="Arial" w:hAnsi="Arial" w:cs="Arial"/>
+                <w:b w:val="0"/>
+                <w:sz w:val="22"/>
+                <w:szCs w:val="22"/>
+              </w:rPr>
+              <w:t>;</w:t>
+            </w:r>
+          </w:p>
+          <w:p>
+            <w:pPr>
+              <w:pStyle w:val="PargrafodaLista"/>
+              <w:numPr>
+                <w:ilvl w:val="0"/>
+                <w:numId w:val="10"/>
+              </w:numPr>
+              <w:rPr>
+                <w:rStyle w:val="Forte"/>
+                <w:rFonts w:ascii="Arial" w:hAnsi="Arial" w:cs="Arial"/>
+                <w:b w:val="0"/>
+                <w:sz w:val="22"/>
+                <w:szCs w:val="22"/>
+              </w:rPr>
+            </w:pPr>
+            <w:r>
+              <w:rPr>
+                <w:rStyle w:val="Forte"/>
+                <w:rFonts w:ascii="Arial" w:hAnsi="Arial" w:cs="Arial"/>
+                <w:b w:val="0"/>
+                <w:sz w:val="22"/>
+                <w:szCs w:val="22"/>
+              </w:rPr>
+              <w:t>C</w:t>
+            </w:r>
+            <w:r>
+              <w:rPr>
+                <w:rStyle w:val="Forte"/>
+                <w:rFonts w:ascii="Arial" w:hAnsi="Arial" w:cs="Arial"/>
+                <w:b w:val="0"/>
+                <w:sz w:val="22"/>
+                <w:szCs w:val="22"/>
+              </w:rPr>
+              <w:t>onhecimento da arquitetura de rede e do sistema (desejável)</w:t>
+            </w:r>
+            <w:r>
+              <w:rPr>
+                <w:rStyle w:val="Forte"/>
+                <w:rFonts w:ascii="Arial" w:hAnsi="Arial" w:cs="Arial"/>
+                <w:b w:val="0"/>
+                <w:sz w:val="22"/>
+                <w:szCs w:val="22"/>
+              </w:rPr>
+              <w:t>;</w:t>
+            </w:r>
+          </w:p>
+          <w:p>
+            <w:pPr>
+              <w:pStyle w:val="PargrafodaLista"/>
+              <w:numPr>
+                <w:ilvl w:val="0"/>
+                <w:numId w:val="10"/>
+              </w:numPr>
+              <w:rPr>
+                <w:rStyle w:val="Forte"/>
+                <w:rFonts w:ascii="Arial" w:hAnsi="Arial" w:cs="Arial"/>
+                <w:b w:val="0"/>
+                <w:sz w:val="22"/>
+                <w:szCs w:val="22"/>
+              </w:rPr>
+            </w:pPr>
+            <w:r>
+              <w:rPr>
+                <w:rStyle w:val="Forte"/>
+                <w:rFonts w:ascii="Arial" w:hAnsi="Arial" w:cs="Arial"/>
+                <w:b w:val="0"/>
+                <w:sz w:val="22"/>
+                <w:szCs w:val="22"/>
+              </w:rPr>
+              <w:t>T</w:t>
+            </w:r>
+            <w:r>
+              <w:rPr>
+                <w:rStyle w:val="Forte"/>
+                <w:rFonts w:ascii="Arial" w:hAnsi="Arial" w:cs="Arial"/>
+                <w:b w:val="0"/>
+                <w:sz w:val="22"/>
+                <w:szCs w:val="22"/>
+              </w:rPr>
+              <w:t>reinamento no uso apropriado de ferramentas de automatização de testes</w:t>
+            </w:r>
+            <w:r>
+              <w:rPr>
+                <w:rStyle w:val="Forte"/>
+                <w:rFonts w:ascii="Arial" w:hAnsi="Arial" w:cs="Arial"/>
+                <w:b w:val="0"/>
+                <w:sz w:val="22"/>
+                <w:szCs w:val="22"/>
+              </w:rPr>
+              <w:t>;</w:t>
+            </w:r>
+          </w:p>
+          <w:p>
+            <w:pPr>
+              <w:pStyle w:val="PargrafodaLista"/>
+              <w:numPr>
+                <w:ilvl w:val="0"/>
+                <w:numId w:val="10"/>
+              </w:numPr>
+              <w:rPr>
+                <w:rStyle w:val="Forte"/>
+                <w:rFonts w:ascii="Arial" w:hAnsi="Arial" w:cs="Arial"/>
+                <w:b w:val="0"/>
+                <w:sz w:val="22"/>
+                <w:szCs w:val="22"/>
+              </w:rPr>
+            </w:pPr>
+            <w:r>
+              <w:rPr>
+                <w:rStyle w:val="Forte"/>
+                <w:rFonts w:ascii="Arial" w:hAnsi="Arial" w:cs="Arial"/>
+                <w:b w:val="0"/>
+                <w:sz w:val="22"/>
+                <w:szCs w:val="22"/>
+              </w:rPr>
+              <w:t>E</w:t>
+            </w:r>
+            <w:r>
+              <w:rPr>
+                <w:rStyle w:val="Forte"/>
+                <w:rFonts w:ascii="Arial" w:hAnsi="Arial" w:cs="Arial"/>
+                <w:b w:val="0"/>
+                <w:sz w:val="22"/>
+                <w:szCs w:val="22"/>
+              </w:rPr>
+              <w:t>xperiência no uso de ferramentas de automatização de testes</w:t>
+            </w:r>
+            <w:r>
+              <w:rPr>
+                <w:rStyle w:val="Forte"/>
+                <w:rFonts w:ascii="Arial" w:hAnsi="Arial" w:cs="Arial"/>
+                <w:b w:val="0"/>
+                <w:sz w:val="22"/>
+                <w:szCs w:val="22"/>
+              </w:rPr>
+              <w:t>;</w:t>
+            </w:r>
+          </w:p>
+          <w:p>
+            <w:pPr>
+              <w:pStyle w:val="PargrafodaLista"/>
+              <w:numPr>
+                <w:ilvl w:val="0"/>
+                <w:numId w:val="10"/>
+              </w:numPr>
+              <w:rPr>
+                <w:rStyle w:val="Forte"/>
+                <w:rFonts w:ascii="Arial" w:hAnsi="Arial" w:cs="Arial"/>
+                <w:b w:val="0"/>
+                <w:sz w:val="22"/>
+                <w:szCs w:val="22"/>
+              </w:rPr>
+            </w:pPr>
+            <w:r>
+              <w:rPr>
+                <w:rStyle w:val="Forte"/>
+                <w:rFonts w:ascii="Arial" w:hAnsi="Arial" w:cs="Arial"/>
+                <w:b w:val="0"/>
+                <w:sz w:val="22"/>
+                <w:szCs w:val="22"/>
+              </w:rPr>
+              <w:t>H</w:t>
+            </w:r>
+            <w:r>
+              <w:rPr>
+                <w:rStyle w:val="Forte"/>
+                <w:rFonts w:ascii="Arial" w:hAnsi="Arial" w:cs="Arial"/>
+                <w:b w:val="0"/>
+                <w:sz w:val="22"/>
+                <w:szCs w:val="22"/>
+              </w:rPr>
+              <w:t>abilidades de programação</w:t>
+            </w:r>
+            <w:r>
+              <w:rPr>
+                <w:rStyle w:val="Forte"/>
+                <w:rFonts w:ascii="Arial" w:hAnsi="Arial" w:cs="Arial"/>
+                <w:b w:val="0"/>
+                <w:sz w:val="22"/>
+                <w:szCs w:val="22"/>
+              </w:rPr>
+              <w:t>;</w:t>
+            </w:r>
+          </w:p>
+          <w:p>
+            <w:pPr>
+              <w:pStyle w:val="PargrafodaLista"/>
+              <w:numPr>
+                <w:ilvl w:val="0"/>
+                <w:numId w:val="10"/>
+              </w:numPr>
+              <w:rPr>
+                <w:rStyle w:val="Forte"/>
+                <w:rFonts w:ascii="Arial" w:hAnsi="Arial" w:cs="Arial"/>
+                <w:b w:val="0"/>
+                <w:sz w:val="22"/>
+                <w:szCs w:val="22"/>
+              </w:rPr>
+            </w:pPr>
+            <w:r>
+              <w:rPr>
+                <w:rStyle w:val="Forte"/>
+                <w:rFonts w:ascii="Arial" w:hAnsi="Arial" w:cs="Arial"/>
+                <w:b w:val="0"/>
+                <w:sz w:val="22"/>
+                <w:szCs w:val="22"/>
+              </w:rPr>
+              <w:t>H</w:t>
+            </w:r>
+            <w:r>
+              <w:rPr>
+                <w:rStyle w:val="Forte"/>
+                <w:rFonts w:ascii="Arial" w:hAnsi="Arial" w:cs="Arial"/>
+                <w:b w:val="0"/>
+                <w:sz w:val="22"/>
+                <w:szCs w:val="22"/>
+              </w:rPr>
+              <w:t>abilidades de depuração e diagnóstico</w:t>
+            </w:r>
+            <w:r>
+              <w:rPr>
+                <w:rStyle w:val="Forte"/>
+                <w:rFonts w:ascii="Arial" w:hAnsi="Arial" w:cs="Arial"/>
+                <w:b w:val="0"/>
+                <w:sz w:val="22"/>
+                <w:szCs w:val="22"/>
+              </w:rPr>
+              <w:t>.</w:t>
+            </w:r>
+          </w:p>
+        </w:tc>
+      </w:tr>
+      <w:tr>
+        <w:trPr>
+          <w:trHeight w:val="263"/>
+          <w:jc w:val="center"/>
+        </w:trPr>
+        <w:tc>
+          <w:tcPr>
+            <w:tcW w:w="2222" w:type="dxa"/>
+          </w:tcPr>
+          <w:p>
+            <w:pPr>
+              <w:pStyle w:val="PargrafodaLista"/>
+              <w:ind w:left="0"/>
+              <w:rPr>
+                <w:rStyle w:val="Forte"/>
+                <w:rFonts w:ascii="Arial" w:hAnsi="Arial" w:cs="Arial"/>
+                <w:sz w:val="22"/>
+                <w:szCs w:val="22"/>
+              </w:rPr>
+            </w:pPr>
+            <w:r>
+              <w:rPr>
+                <w:rStyle w:val="Forte"/>
+                <w:rFonts w:ascii="Arial" w:hAnsi="Arial" w:cs="Arial"/>
+                <w:sz w:val="22"/>
+                <w:szCs w:val="22"/>
+              </w:rPr>
+              <w:t>Responsabilidades</w:t>
+            </w:r>
+          </w:p>
+        </w:tc>
+        <w:tc>
+          <w:tcPr>
+            <w:tcW w:w="7134" w:type="dxa"/>
+          </w:tcPr>
+          <w:p>
+            <w:pPr>
+              <w:numPr>
+                <w:ilvl w:val="0"/>
+                <w:numId w:val="11"/>
+              </w:numPr>
+              <w:shd w:val="clear" w:color="auto" w:fill="FFFFFF"/>
+              <w:spacing w:before="100" w:beforeAutospacing="1" w:after="100" w:afterAutospacing="1" w:line="312" w:lineRule="atLeast"/>
+              <w:rPr>
+                <w:rFonts w:ascii="Arial" w:eastAsia="Times New Roman" w:hAnsi="Arial" w:cs="Arial"/>
+                <w:sz w:val="22"/>
+                <w:szCs w:val="22"/>
+                <w:lang w:eastAsia="pt-BR"/>
+              </w:rPr>
+            </w:pPr>
+            <w:r>
+              <w:rPr>
+                <w:rFonts w:ascii="Arial" w:eastAsia="Times New Roman" w:hAnsi="Arial" w:cs="Arial"/>
+                <w:sz w:val="22"/>
+                <w:szCs w:val="22"/>
+                <w:lang w:eastAsia="pt-BR"/>
+              </w:rPr>
+              <w:t>Identificar a abordagem de implementação mais apropriada para um dado teste.</w:t>
+            </w:r>
+          </w:p>
+          <w:p>
+            <w:pPr>
+              <w:numPr>
+                <w:ilvl w:val="0"/>
+                <w:numId w:val="11"/>
+              </w:numPr>
+              <w:shd w:val="clear" w:color="auto" w:fill="FFFFFF"/>
+              <w:spacing w:before="100" w:beforeAutospacing="1" w:after="100" w:afterAutospacing="1" w:line="312" w:lineRule="atLeast"/>
+              <w:rPr>
+                <w:rFonts w:ascii="Arial" w:eastAsia="Times New Roman" w:hAnsi="Arial" w:cs="Arial"/>
+                <w:sz w:val="22"/>
+                <w:szCs w:val="22"/>
+                <w:lang w:eastAsia="pt-BR"/>
+              </w:rPr>
+            </w:pPr>
+            <w:r>
+              <w:rPr>
+                <w:rFonts w:ascii="Arial" w:eastAsia="Times New Roman" w:hAnsi="Arial" w:cs="Arial"/>
+                <w:sz w:val="22"/>
+                <w:szCs w:val="22"/>
+                <w:lang w:eastAsia="pt-BR"/>
+              </w:rPr>
+              <w:t>Implementar testes individuais.</w:t>
+            </w:r>
+          </w:p>
+          <w:p>
+            <w:pPr>
+              <w:numPr>
+                <w:ilvl w:val="0"/>
+                <w:numId w:val="11"/>
+              </w:numPr>
+              <w:shd w:val="clear" w:color="auto" w:fill="FFFFFF"/>
+              <w:spacing w:before="100" w:beforeAutospacing="1" w:after="100" w:afterAutospacing="1" w:line="312" w:lineRule="atLeast"/>
+              <w:rPr>
+                <w:rFonts w:ascii="Arial" w:eastAsia="Times New Roman" w:hAnsi="Arial" w:cs="Arial"/>
+                <w:sz w:val="22"/>
+                <w:szCs w:val="22"/>
+                <w:lang w:eastAsia="pt-BR"/>
+              </w:rPr>
+            </w:pPr>
+            <w:r>
+              <w:rPr>
+                <w:rFonts w:ascii="Arial" w:eastAsia="Times New Roman" w:hAnsi="Arial" w:cs="Arial"/>
+                <w:sz w:val="22"/>
+                <w:szCs w:val="22"/>
+                <w:lang w:eastAsia="pt-BR"/>
+              </w:rPr>
+              <w:t>Configurar e executar os testes.</w:t>
+            </w:r>
+          </w:p>
+          <w:p>
+            <w:pPr>
+              <w:numPr>
+                <w:ilvl w:val="0"/>
+                <w:numId w:val="11"/>
+              </w:numPr>
+              <w:shd w:val="clear" w:color="auto" w:fill="FFFFFF"/>
+              <w:spacing w:before="100" w:beforeAutospacing="1" w:after="100" w:afterAutospacing="1" w:line="312" w:lineRule="atLeast"/>
+              <w:rPr>
+                <w:rFonts w:ascii="Arial" w:eastAsia="Times New Roman" w:hAnsi="Arial" w:cs="Arial"/>
+                <w:sz w:val="22"/>
+                <w:szCs w:val="22"/>
+                <w:lang w:eastAsia="pt-BR"/>
+              </w:rPr>
+            </w:pPr>
+            <w:r>
+              <w:rPr>
+                <w:rFonts w:ascii="Arial" w:eastAsia="Times New Roman" w:hAnsi="Arial" w:cs="Arial"/>
+                <w:sz w:val="22"/>
+                <w:szCs w:val="22"/>
+                <w:lang w:eastAsia="pt-BR"/>
+              </w:rPr>
+              <w:t>Registrar os resultados e verificar a execução dos testes.</w:t>
+            </w:r>
+          </w:p>
+          <w:p>
+            <w:pPr>
+              <w:numPr>
+                <w:ilvl w:val="0"/>
+                <w:numId w:val="11"/>
+              </w:numPr>
+              <w:shd w:val="clear" w:color="auto" w:fill="FFFFFF"/>
+              <w:spacing w:before="100" w:beforeAutospacing="1" w:after="100" w:afterAutospacing="1" w:line="312" w:lineRule="atLeast"/>
+              <w:rPr>
+                <w:rStyle w:val="Forte"/>
+                <w:rFonts w:ascii="Arial" w:hAnsi="Arial" w:cs="Arial"/>
+                <w:b w:val="0"/>
+                <w:sz w:val="22"/>
+                <w:szCs w:val="22"/>
+              </w:rPr>
+            </w:pPr>
+            <w:r>
+              <w:rPr>
+                <w:rFonts w:ascii="Arial" w:eastAsia="Times New Roman" w:hAnsi="Arial" w:cs="Arial"/>
+                <w:sz w:val="22"/>
+                <w:szCs w:val="22"/>
+                <w:lang w:eastAsia="pt-BR"/>
+              </w:rPr>
+              <w:t>Analisar erros de execução e recuperar-se deles.</w:t>
+            </w:r>
+          </w:p>
+        </w:tc>
+      </w:tr>
+    </w:tbl>
+    <w:p>
+      <w:pPr>
+        <w:pStyle w:val="Legenda"/>
+        <w:jc w:val="center"/>
+        <w:outlineLvl w:val="1"/>
+        <w:rPr>
+          <w:rFonts w:ascii="Arial" w:hAnsi="Arial" w:cs="Arial"/>
+          <w:i w:val="0"/>
+          <w:color w:val="000000" w:themeColor="text1"/>
+        </w:rPr>
+      </w:pPr>
+      <w:r>
+        <w:rPr>
+          <w:rFonts w:ascii="Arial" w:hAnsi="Arial" w:cs="Arial"/>
+          <w:i w:val="0"/>
+          <w:color w:val="000000" w:themeColor="text1"/>
+        </w:rPr>
+        <w:t xml:space="preserve">Tabela </w:t>
       </w:r>
       <w:r>
         <w:rPr>
-          <w:noProof/>
-        </w:rPr>
-        <w:t>1</w:t>
+          <w:rFonts w:ascii="Arial" w:hAnsi="Arial" w:cs="Arial"/>
+          <w:i w:val="0"/>
+          <w:color w:val="000000" w:themeColor="text1"/>
+        </w:rPr>
+        <w:t>3</w:t>
       </w:r>
       <w:r>
-        <w:fldChar w:fldCharType="end"/>
+        <w:rPr>
+          <w:rFonts w:ascii="Arial" w:hAnsi="Arial" w:cs="Arial"/>
+          <w:i w:val="0"/>
+          <w:color w:val="000000" w:themeColor="text1"/>
+        </w:rPr>
+        <w:t xml:space="preserve"> –</w:t>
       </w:r>
       <w:r>
-        <w:t xml:space="preserve"> - Papéis</w:t>
+        <w:rPr>
+          <w:rFonts w:ascii="Arial" w:hAnsi="Arial" w:cs="Arial"/>
+          <w:i w:val="0"/>
+          <w:color w:val="000000" w:themeColor="text1"/>
+        </w:rPr>
+        <w:t xml:space="preserve"> Testador</w:t>
       </w:r>
     </w:p>
+    <w:p/>
     <w:p>
       <w:pPr>
         <w:pStyle w:val="Ttulo1"/>
@@ -936,6 +2504,7 @@
           <w:rFonts w:ascii="Arial" w:hAnsi="Arial" w:cs="Arial"/>
           <w:color w:val="auto"/>
         </w:rPr>
+        <w:lastRenderedPageBreak/>
         <w:t xml:space="preserve">5. </w:t>
       </w:r>
       <w:r>
@@ -961,14 +2530,12 @@
         </w:rPr>
         <w:t> </w:t>
       </w:r>
-      <w:proofErr w:type="gramStart"/>
       <w:r>
         <w:rPr>
           <w:rFonts w:ascii="Arial" w:hAnsi="Arial" w:cs="Arial"/>
         </w:rPr>
-        <w:t>&lt;Definir</w:t>
+        <w:t>&lt;. Definir</w:t>
       </w:r>
-      <w:proofErr w:type="gramEnd"/>
       <w:r>
         <w:rPr>
           <w:rFonts w:ascii="Arial" w:hAnsi="Arial" w:cs="Arial"/>
@@ -979,19 +2546,11 @@
     <w:p>
       <w:pPr>
         <w:ind w:left="360"/>
-        <w:outlineLvl w:val="0"/>
-        <w:rPr>
-          <w:rFonts w:ascii="Arial" w:hAnsi="Arial" w:cs="Arial"/>
-          <w:b/>
-        </w:rPr>
-      </w:pPr>
-      <w:r>
-        <w:rPr>
-          <w:rFonts w:ascii="Arial" w:hAnsi="Arial" w:cs="Arial"/>
-          <w:b/>
-        </w:rPr>
-        <w:t>Modelo:</w:t>
-      </w:r>
+        <w:jc w:val="both"/>
+        <w:rPr>
+          <w:rFonts w:ascii="Arial" w:hAnsi="Arial" w:cs="Arial"/>
+        </w:rPr>
+      </w:pPr>
     </w:p>
     <w:tbl>
       <w:tblPr>
@@ -1109,15 +2668,27 @@
                 <w:szCs w:val="22"/>
               </w:rPr>
             </w:pPr>
-            <w:r>
-              <w:rPr>
-                <w:rStyle w:val="Forte"/>
-                <w:rFonts w:ascii="Arial" w:hAnsi="Arial" w:cs="Arial"/>
-                <w:b w:val="0"/>
-                <w:sz w:val="22"/>
-                <w:szCs w:val="22"/>
-              </w:rPr>
-              <w:t>&lt;Descrever o objetivo do indicador&gt;</w:t>
+            <w:proofErr w:type="gramStart"/>
+            <w:r>
+              <w:rPr>
+                <w:rStyle w:val="Forte"/>
+                <w:rFonts w:ascii="Arial" w:hAnsi="Arial" w:cs="Arial"/>
+                <w:b w:val="0"/>
+                <w:sz w:val="22"/>
+                <w:szCs w:val="22"/>
+              </w:rPr>
+              <w:t>&lt;Descrever</w:t>
+            </w:r>
+            <w:proofErr w:type="gramEnd"/>
+            <w:r>
+              <w:rPr>
+                <w:rStyle w:val="Forte"/>
+                <w:rFonts w:ascii="Arial" w:hAnsi="Arial" w:cs="Arial"/>
+                <w:b w:val="0"/>
+                <w:sz w:val="22"/>
+                <w:szCs w:val="22"/>
+              </w:rPr>
+              <w:t xml:space="preserve"> o objetivo do indicador&gt;</w:t>
             </w:r>
           </w:p>
         </w:tc>
@@ -1166,15 +2737,27 @@
                 <w:szCs w:val="22"/>
               </w:rPr>
             </w:pPr>
-            <w:r>
-              <w:rPr>
-                <w:rStyle w:val="Forte"/>
-                <w:rFonts w:ascii="Arial" w:hAnsi="Arial" w:cs="Arial"/>
-                <w:b w:val="0"/>
-                <w:sz w:val="22"/>
-                <w:szCs w:val="22"/>
-              </w:rPr>
-              <w:t>&lt;Descrever como o indicador deve ser coletado. Onde buscar as informações e como realizar o cálculo&gt;</w:t>
+            <w:proofErr w:type="gramStart"/>
+            <w:r>
+              <w:rPr>
+                <w:rStyle w:val="Forte"/>
+                <w:rFonts w:ascii="Arial" w:hAnsi="Arial" w:cs="Arial"/>
+                <w:b w:val="0"/>
+                <w:sz w:val="22"/>
+                <w:szCs w:val="22"/>
+              </w:rPr>
+              <w:t>&lt;Descrever</w:t>
+            </w:r>
+            <w:proofErr w:type="gramEnd"/>
+            <w:r>
+              <w:rPr>
+                <w:rStyle w:val="Forte"/>
+                <w:rFonts w:ascii="Arial" w:hAnsi="Arial" w:cs="Arial"/>
+                <w:b w:val="0"/>
+                <w:sz w:val="22"/>
+                <w:szCs w:val="22"/>
+              </w:rPr>
+              <w:t xml:space="preserve"> como o indicador deve ser coletado. Onde buscar as informações e como realizar o cálculo&gt;</w:t>
             </w:r>
           </w:p>
         </w:tc>
@@ -1223,25 +2806,36 @@
                 <w:szCs w:val="22"/>
               </w:rPr>
             </w:pPr>
-            <w:r>
-              <w:rPr>
-                <w:rStyle w:val="Forte"/>
-                <w:rFonts w:ascii="Arial" w:hAnsi="Arial" w:cs="Arial"/>
-                <w:b w:val="0"/>
-                <w:sz w:val="22"/>
-                <w:szCs w:val="22"/>
-              </w:rPr>
-              <w:t>&lt;Descrever um contexto para análise do indicador. Exemplo, definir faixa de classificação ALTO, MÉDIO, BAIXO&gt;</w:t>
-            </w:r>
-          </w:p>
-        </w:tc>
-        <w:bookmarkStart w:id="0" w:name="_GoBack"/>
-        <w:bookmarkEnd w:id="0"/>
+            <w:proofErr w:type="gramStart"/>
+            <w:r>
+              <w:rPr>
+                <w:rStyle w:val="Forte"/>
+                <w:rFonts w:ascii="Arial" w:hAnsi="Arial" w:cs="Arial"/>
+                <w:b w:val="0"/>
+                <w:sz w:val="22"/>
+                <w:szCs w:val="22"/>
+              </w:rPr>
+              <w:t>&lt;Descrever</w:t>
+            </w:r>
+            <w:proofErr w:type="gramEnd"/>
+            <w:r>
+              <w:rPr>
+                <w:rStyle w:val="Forte"/>
+                <w:rFonts w:ascii="Arial" w:hAnsi="Arial" w:cs="Arial"/>
+                <w:b w:val="0"/>
+                <w:sz w:val="22"/>
+                <w:szCs w:val="22"/>
+              </w:rPr>
+              <w:t xml:space="preserve"> um contexto para análise do indicador. Exemplo, definir faixa de classificação ALTO, MÉDIO, BAIXO&gt;</w:t>
+            </w:r>
+          </w:p>
+        </w:tc>
       </w:tr>
     </w:tbl>
     <w:p>
       <w:pPr>
         <w:ind w:left="360"/>
+        <w:jc w:val="both"/>
         <w:rPr>
           <w:rFonts w:ascii="Arial" w:hAnsi="Arial" w:cs="Arial"/>
         </w:rPr>
@@ -1282,14 +2876,12 @@
           <w:rFonts w:ascii="Arial" w:hAnsi="Arial" w:cs="Arial"/>
         </w:rPr>
       </w:pPr>
-      <w:proofErr w:type="gramStart"/>
       <w:r>
         <w:rPr>
           <w:rFonts w:ascii="Arial" w:hAnsi="Arial" w:cs="Arial"/>
         </w:rPr>
-        <w:t>&lt;Definir</w:t>
+        <w:t>&lt;. Definir</w:t>
       </w:r>
-      <w:proofErr w:type="gramEnd"/>
       <w:r>
         <w:rPr>
           <w:rFonts w:ascii="Arial" w:hAnsi="Arial" w:cs="Arial"/>
@@ -1306,13 +2898,6 @@
           <w:rFonts w:ascii="Arial" w:hAnsi="Arial" w:cs="Arial"/>
         </w:rPr>
       </w:pPr>
-      <w:r>
-        <w:rPr>
-          <w:rFonts w:ascii="Arial" w:hAnsi="Arial" w:cs="Arial"/>
-          <w:b/>
-        </w:rPr>
-        <w:t>Modelo:</w:t>
-      </w:r>
     </w:p>
     <w:tbl>
       <w:tblPr>
@@ -1495,37 +3080,47 @@
                 <w:szCs w:val="22"/>
               </w:rPr>
             </w:pPr>
-            <w:r>
-              <w:rPr>
-                <w:rStyle w:val="Forte"/>
-                <w:rFonts w:ascii="Arial" w:hAnsi="Arial" w:cs="Arial"/>
-                <w:b w:val="0"/>
-                <w:sz w:val="22"/>
-                <w:szCs w:val="22"/>
-              </w:rPr>
-              <w:t xml:space="preserve">&lt;Papeis </w:t>
-            </w:r>
-            <w:proofErr w:type="spellStart"/>
-            <w:r>
-              <w:rPr>
-                <w:rStyle w:val="Forte"/>
-                <w:rFonts w:ascii="Arial" w:hAnsi="Arial" w:cs="Arial"/>
-                <w:b w:val="0"/>
-                <w:sz w:val="22"/>
-                <w:szCs w:val="22"/>
-              </w:rPr>
-              <w:t>receptors</w:t>
-            </w:r>
-            <w:proofErr w:type="spellEnd"/>
-            <w:r>
-              <w:rPr>
-                <w:rStyle w:val="Forte"/>
-                <w:rFonts w:ascii="Arial" w:hAnsi="Arial" w:cs="Arial"/>
-                <w:b w:val="0"/>
-                <w:sz w:val="22"/>
-                <w:szCs w:val="22"/>
-              </w:rPr>
-              <w:t xml:space="preserve"> da comunicação&gt;</w:t>
+            <w:proofErr w:type="gramStart"/>
+            <w:r>
+              <w:rPr>
+                <w:rStyle w:val="Forte"/>
+                <w:rFonts w:ascii="Arial" w:hAnsi="Arial" w:cs="Arial"/>
+                <w:b w:val="0"/>
+                <w:sz w:val="22"/>
+                <w:szCs w:val="22"/>
+              </w:rPr>
+              <w:t>&lt;Papeis</w:t>
+            </w:r>
+            <w:proofErr w:type="gramEnd"/>
+            <w:r>
+              <w:rPr>
+                <w:rStyle w:val="Forte"/>
+                <w:rFonts w:ascii="Arial" w:hAnsi="Arial" w:cs="Arial"/>
+                <w:b w:val="0"/>
+                <w:sz w:val="22"/>
+                <w:szCs w:val="22"/>
+              </w:rPr>
+              <w:t xml:space="preserve"> receptor</w:t>
+            </w:r>
+            <w:r>
+              <w:rPr>
+                <w:rStyle w:val="Forte"/>
+                <w:rFonts w:ascii="Arial" w:hAnsi="Arial" w:cs="Arial"/>
+                <w:b w:val="0"/>
+                <w:sz w:val="22"/>
+                <w:szCs w:val="22"/>
+              </w:rPr>
+              <w:t>e</w:t>
+            </w:r>
+            <w:r>
+              <w:rPr>
+                <w:rStyle w:val="Forte"/>
+                <w:rFonts w:ascii="Arial" w:hAnsi="Arial" w:cs="Arial"/>
+                <w:b w:val="0"/>
+                <w:sz w:val="22"/>
+                <w:szCs w:val="22"/>
+              </w:rPr>
+              <w:t>s da comunicação&gt;</w:t>
             </w:r>
           </w:p>
         </w:tc>
@@ -2138,14 +3733,7 @@
               <w:rPr>
                 <w:rFonts w:ascii="Arial" w:hAnsi="Arial" w:cs="Arial"/>
               </w:rPr>
-              <w:t xml:space="preserve"> &lt; Identifica os papéis que devem aprovar o início ou o término da execução da atividade. Informar “Não se aplica” se não </w:t>
-            </w:r>
-            <w:r>
-              <w:rPr>
-                <w:rFonts w:ascii="Arial" w:hAnsi="Arial" w:cs="Arial"/>
-              </w:rPr>
-              <w:lastRenderedPageBreak/>
-              <w:t>houver aprovação formal da atividade. &gt;</w:t>
+              <w:t> &lt; Identifica os papéis que devem aprovar o início ou o término da execução da atividade. Informar “Não se aplica” se não houver aprovação formal da atividade. &gt;</w:t>
             </w:r>
           </w:p>
         </w:tc>
@@ -5427,7 +7015,7 @@
 </file>
 
 <file path=customXml/itemProps1.xml><?xml version="1.0" encoding="utf-8"?>
-<ds:datastoreItem xmlns:ds="http://schemas.openxmlformats.org/officeDocument/2006/customXml" ds:itemID="{E3507697-733D-4913-9087-0451776069A6}">
+<ds:datastoreItem xmlns:ds="http://schemas.openxmlformats.org/officeDocument/2006/customXml" ds:itemID="{54EEB428-2ED4-4879-8CED-EC50AA57BE26}">
   <ds:schemaRefs>
     <ds:schemaRef ds:uri="http://schemas.openxmlformats.org/officeDocument/2006/bibliography"/>
   </ds:schemaRefs>

</xml_diff>